<commit_message>
Bug report and tasks 1-1-2 added
</commit_message>
<xml_diff>
--- a/BD Homework/Laba3/Отчёт по лабе 3.docx
+++ b/BD Homework/Laba3/Отчёт по лабе 3.docx
@@ -3,6 +3,472 @@
 <w:document xmlns:wpc="http://schemas.microsoft.com/office/word/2010/wordprocessingCanvas" xmlns:cx="http://schemas.microsoft.com/office/drawing/2014/chartex" xmlns:cx1="http://schemas.microsoft.com/office/drawing/2015/9/8/chartex" xmlns:mc="http://schemas.openxmlformats.org/markup-compatibility/2006" xmlns:o="urn:schemas-microsoft-com:office:office" xmlns:r="http://schemas.openxmlformats.org/officeDocument/2006/relationships" xmlns:m="http://schemas.openxmlformats.org/officeDocument/2006/math" xmlns:v="urn:schemas-microsoft-com:vml" xmlns:wp14="http://schemas.microsoft.com/office/word/2010/wordprocessingDrawing" xmlns:wp="http://schemas.openxmlformats.org/drawingml/2006/wordprocessingDrawing" xmlns:w10="urn:schemas-microsoft-com:office:word" xmlns:w="http://schemas.openxmlformats.org/wordprocessingml/2006/main" xmlns:w14="http://schemas.microsoft.com/office/word/2010/wordml" xmlns:w15="http://schemas.microsoft.com/office/word/2012/wordml" xmlns:w16se="http://schemas.microsoft.com/office/word/2015/wordml/symex" xmlns:wpg="http://schemas.microsoft.com/office/word/2010/wordprocessingGroup" xmlns:wpi="http://schemas.microsoft.com/office/word/2010/wordprocessingInk" xmlns:wne="http://schemas.microsoft.com/office/word/2006/wordml" xmlns:wps="http://schemas.microsoft.com/office/word/2010/wordprocessingShape" mc:Ignorable="w14 w15 w16se wp14">
   <w:body>
     <w:p>
+      <w:pPr>
+        <w:rPr>
+          <w:b/>
+          <w:sz w:val="28"/>
+          <w:szCs w:val="28"/>
+        </w:rPr>
+      </w:pPr>
+      <w:r>
+        <w:rPr>
+          <w:b/>
+          <w:sz w:val="28"/>
+          <w:szCs w:val="28"/>
+        </w:rPr>
+        <w:t>ЗАДАНИЕ 1</w:t>
+      </w:r>
+    </w:p>
+    <w:p>
+      <w:pPr>
+        <w:rPr>
+          <w:lang w:val="en-US"/>
+        </w:rPr>
+      </w:pPr>
+      <w:r>
+        <w:rPr>
+          <w:b/>
+          <w:sz w:val="28"/>
+          <w:szCs w:val="28"/>
+        </w:rPr>
+        <w:t>1)</w:t>
+      </w:r>
+      <w:r>
+        <w:rPr>
+          <w:noProof/>
+          <w:lang w:eastAsia="ru-RU"/>
+        </w:rPr>
+        <w:drawing>
+          <wp:inline distT="0" distB="0" distL="0" distR="0" wp14:anchorId="33ACAC35" wp14:editId="406B7BFB">
+            <wp:extent cx="4612005" cy="3145711"/>
+            <wp:effectExtent l="0" t="0" r="0" b="0"/>
+            <wp:docPr id="1" name="Рисунок 1"/>
+            <wp:cNvGraphicFramePr>
+              <a:graphicFrameLocks xmlns:a="http://schemas.openxmlformats.org/drawingml/2006/main" noChangeAspect="1"/>
+            </wp:cNvGraphicFramePr>
+            <a:graphic xmlns:a="http://schemas.openxmlformats.org/drawingml/2006/main">
+              <a:graphicData uri="http://schemas.openxmlformats.org/drawingml/2006/picture">
+                <pic:pic xmlns:pic="http://schemas.openxmlformats.org/drawingml/2006/picture">
+                  <pic:nvPicPr>
+                    <pic:cNvPr id="1" name=""/>
+                    <pic:cNvPicPr/>
+                  </pic:nvPicPr>
+                  <pic:blipFill>
+                    <a:blip r:embed="rId4"/>
+                    <a:stretch>
+                      <a:fillRect/>
+                    </a:stretch>
+                  </pic:blipFill>
+                  <pic:spPr>
+                    <a:xfrm>
+                      <a:off x="0" y="0"/>
+                      <a:ext cx="4617966" cy="3149777"/>
+                    </a:xfrm>
+                    <a:prstGeom prst="rect">
+                      <a:avLst/>
+                    </a:prstGeom>
+                  </pic:spPr>
+                </pic:pic>
+              </a:graphicData>
+            </a:graphic>
+          </wp:inline>
+        </w:drawing>
+      </w:r>
+    </w:p>
+    <w:p>
+      <w:pPr>
+        <w:rPr>
+          <w:lang w:val="en-US"/>
+        </w:rPr>
+      </w:pPr>
+      <w:proofErr w:type="gramStart"/>
+      <w:r>
+        <w:rPr>
+          <w:lang w:val="en-US"/>
+        </w:rPr>
+        <w:t>insert</w:t>
+      </w:r>
+      <w:proofErr w:type="gramEnd"/>
+      <w:r>
+        <w:rPr>
+          <w:lang w:val="en-US"/>
+        </w:rPr>
+        <w:t xml:space="preserve"> into quotation values</w:t>
+      </w:r>
+    </w:p>
+    <w:p>
+      <w:pPr>
+        <w:rPr>
+          <w:lang w:val="en-US"/>
+        </w:rPr>
+      </w:pPr>
+      <w:r>
+        <w:rPr>
+          <w:lang w:val="en-US"/>
+        </w:rPr>
+        <w:t>(13</w:t>
+      </w:r>
+      <w:proofErr w:type="gramStart"/>
+      <w:r>
+        <w:rPr>
+          <w:lang w:val="en-US"/>
+        </w:rPr>
+        <w:t>,4</w:t>
+      </w:r>
+      <w:proofErr w:type="gramEnd"/>
+      <w:r>
+        <w:rPr>
+          <w:lang w:val="en-US"/>
+        </w:rPr>
+        <w:t>,'2001-01-01',17000),</w:t>
+      </w:r>
+    </w:p>
+    <w:p>
+      <w:pPr>
+        <w:rPr>
+          <w:lang w:val="en-US"/>
+        </w:rPr>
+      </w:pPr>
+      <w:r>
+        <w:rPr>
+          <w:lang w:val="en-US"/>
+        </w:rPr>
+        <w:t>(14</w:t>
+      </w:r>
+      <w:proofErr w:type="gramStart"/>
+      <w:r>
+        <w:rPr>
+          <w:lang w:val="en-US"/>
+        </w:rPr>
+        <w:t>,4</w:t>
+      </w:r>
+      <w:proofErr w:type="gramEnd"/>
+      <w:r>
+        <w:rPr>
+          <w:lang w:val="en-US"/>
+        </w:rPr>
+        <w:t>,'2001-02-01',17010),</w:t>
+      </w:r>
+    </w:p>
+    <w:p>
+      <w:pPr>
+        <w:rPr>
+          <w:lang w:val="en-US"/>
+        </w:rPr>
+      </w:pPr>
+      <w:r>
+        <w:rPr>
+          <w:lang w:val="en-US"/>
+        </w:rPr>
+        <w:t>(15</w:t>
+      </w:r>
+      <w:proofErr w:type="gramStart"/>
+      <w:r>
+        <w:rPr>
+          <w:lang w:val="en-US"/>
+        </w:rPr>
+        <w:t>,4</w:t>
+      </w:r>
+      <w:proofErr w:type="gramEnd"/>
+      <w:r>
+        <w:rPr>
+          <w:lang w:val="en-US"/>
+        </w:rPr>
+        <w:t>,'2001-03-01',16900),</w:t>
+      </w:r>
+    </w:p>
+    <w:p>
+      <w:pPr>
+        <w:rPr>
+          <w:lang w:val="en-US"/>
+        </w:rPr>
+      </w:pPr>
+      <w:r>
+        <w:rPr>
+          <w:lang w:val="en-US"/>
+        </w:rPr>
+        <w:t>(16</w:t>
+      </w:r>
+      <w:proofErr w:type="gramStart"/>
+      <w:r>
+        <w:rPr>
+          <w:lang w:val="en-US"/>
+        </w:rPr>
+        <w:t>,4</w:t>
+      </w:r>
+      <w:proofErr w:type="gramEnd"/>
+      <w:r>
+        <w:rPr>
+          <w:lang w:val="en-US"/>
+        </w:rPr>
+        <w:t>,'2001-04-01',16857),</w:t>
+      </w:r>
+    </w:p>
+    <w:p>
+      <w:pPr>
+        <w:rPr>
+          <w:lang w:val="en-US"/>
+        </w:rPr>
+      </w:pPr>
+      <w:r>
+        <w:rPr>
+          <w:lang w:val="en-US"/>
+        </w:rPr>
+        <w:t>(17</w:t>
+      </w:r>
+      <w:proofErr w:type="gramStart"/>
+      <w:r>
+        <w:rPr>
+          <w:lang w:val="en-US"/>
+        </w:rPr>
+        <w:t>,4</w:t>
+      </w:r>
+      <w:proofErr w:type="gramEnd"/>
+      <w:r>
+        <w:rPr>
+          <w:lang w:val="en-US"/>
+        </w:rPr>
+        <w:t>,'2001-05-01',16693),</w:t>
+      </w:r>
+    </w:p>
+    <w:p>
+      <w:pPr>
+        <w:rPr>
+          <w:lang w:val="en-US"/>
+        </w:rPr>
+      </w:pPr>
+      <w:r>
+        <w:rPr>
+          <w:lang w:val="en-US"/>
+        </w:rPr>
+        <w:t>(18</w:t>
+      </w:r>
+      <w:proofErr w:type="gramStart"/>
+      <w:r>
+        <w:rPr>
+          <w:lang w:val="en-US"/>
+        </w:rPr>
+        <w:t>,4</w:t>
+      </w:r>
+      <w:proofErr w:type="gramEnd"/>
+      <w:r>
+        <w:rPr>
+          <w:lang w:val="en-US"/>
+        </w:rPr>
+        <w:t>,'2001-06-01',16523),</w:t>
+      </w:r>
+    </w:p>
+    <w:p>
+      <w:pPr>
+        <w:rPr>
+          <w:lang w:val="en-US"/>
+        </w:rPr>
+      </w:pPr>
+      <w:r>
+        <w:rPr>
+          <w:lang w:val="en-US"/>
+        </w:rPr>
+        <w:t>(19</w:t>
+      </w:r>
+      <w:proofErr w:type="gramStart"/>
+      <w:r>
+        <w:rPr>
+          <w:lang w:val="en-US"/>
+        </w:rPr>
+        <w:t>,4</w:t>
+      </w:r>
+      <w:proofErr w:type="gramEnd"/>
+      <w:r>
+        <w:rPr>
+          <w:lang w:val="en-US"/>
+        </w:rPr>
+        <w:t>,'2001-07-01',16800),</w:t>
+      </w:r>
+    </w:p>
+    <w:p>
+      <w:r>
+        <w:rPr>
+          <w:lang w:val="en-US"/>
+        </w:rPr>
+        <w:t>(20</w:t>
+      </w:r>
+      <w:proofErr w:type="gramStart"/>
+      <w:r>
+        <w:rPr>
+          <w:lang w:val="en-US"/>
+        </w:rPr>
+        <w:t>,4</w:t>
+      </w:r>
+      <w:proofErr w:type="gramEnd"/>
+      <w:r>
+        <w:rPr>
+          <w:lang w:val="en-US"/>
+        </w:rPr>
+        <w:t>,'2001-08-01',17500),</w:t>
+      </w:r>
+    </w:p>
+    <w:p>
+      <w:pPr>
+        <w:rPr>
+          <w:lang w:val="en-US"/>
+        </w:rPr>
+      </w:pPr>
+      <w:r>
+        <w:rPr>
+          <w:lang w:val="en-US"/>
+        </w:rPr>
+        <w:t>(21</w:t>
+      </w:r>
+      <w:proofErr w:type="gramStart"/>
+      <w:r>
+        <w:rPr>
+          <w:lang w:val="en-US"/>
+        </w:rPr>
+        <w:t>,4</w:t>
+      </w:r>
+      <w:proofErr w:type="gramEnd"/>
+      <w:r>
+        <w:rPr>
+          <w:lang w:val="en-US"/>
+        </w:rPr>
+        <w:t>,'2001-09-01',17945),</w:t>
+      </w:r>
+    </w:p>
+    <w:p>
+      <w:pPr>
+        <w:rPr>
+          <w:lang w:val="en-US"/>
+        </w:rPr>
+      </w:pPr>
+      <w:r>
+        <w:rPr>
+          <w:lang w:val="en-US"/>
+        </w:rPr>
+        <w:t>(22</w:t>
+      </w:r>
+      <w:proofErr w:type="gramStart"/>
+      <w:r>
+        <w:rPr>
+          <w:lang w:val="en-US"/>
+        </w:rPr>
+        <w:t>,4</w:t>
+      </w:r>
+      <w:proofErr w:type="gramEnd"/>
+      <w:r>
+        <w:rPr>
+          <w:lang w:val="en-US"/>
+        </w:rPr>
+        <w:t>,'2001-10-01',18250),</w:t>
+      </w:r>
+    </w:p>
+    <w:p>
+      <w:pPr>
+        <w:rPr>
+          <w:lang w:val="en-US"/>
+        </w:rPr>
+      </w:pPr>
+      <w:r>
+        <w:rPr>
+          <w:lang w:val="en-US"/>
+        </w:rPr>
+        <w:t>(23</w:t>
+      </w:r>
+      <w:proofErr w:type="gramStart"/>
+      <w:r>
+        <w:rPr>
+          <w:lang w:val="en-US"/>
+        </w:rPr>
+        <w:t>,4</w:t>
+      </w:r>
+      <w:proofErr w:type="gramEnd"/>
+      <w:r>
+        <w:rPr>
+          <w:lang w:val="en-US"/>
+        </w:rPr>
+        <w:t>,'2001-11-01',17800),</w:t>
+      </w:r>
+    </w:p>
+    <w:p>
+      <w:pPr>
+        <w:rPr>
+          <w:lang w:val="en-US"/>
+        </w:rPr>
+      </w:pPr>
+      <w:r>
+        <w:rPr>
+          <w:lang w:val="en-US"/>
+        </w:rPr>
+        <w:t>(24</w:t>
+      </w:r>
+      <w:proofErr w:type="gramStart"/>
+      <w:r>
+        <w:rPr>
+          <w:lang w:val="en-US"/>
+        </w:rPr>
+        <w:t>,4</w:t>
+      </w:r>
+      <w:proofErr w:type="gramEnd"/>
+      <w:r>
+        <w:rPr>
+          <w:lang w:val="en-US"/>
+        </w:rPr>
+        <w:t>,'2001-12-01',17890);</w:t>
+      </w:r>
+    </w:p>
+    <w:p>
+      <w:pPr>
+        <w:rPr>
+          <w:lang w:val="en-US"/>
+        </w:rPr>
+      </w:pPr>
+      <w:r>
+        <w:rPr>
+          <w:noProof/>
+          <w:lang w:eastAsia="ru-RU"/>
+        </w:rPr>
+        <w:drawing>
+          <wp:inline distT="0" distB="0" distL="0" distR="0" wp14:anchorId="44C54ADA" wp14:editId="7B074A04">
+            <wp:extent cx="5940425" cy="338455"/>
+            <wp:effectExtent l="0" t="0" r="3175" b="4445"/>
+            <wp:docPr id="3" name="Рисунок 3"/>
+            <wp:cNvGraphicFramePr>
+              <a:graphicFrameLocks xmlns:a="http://schemas.openxmlformats.org/drawingml/2006/main" noChangeAspect="1"/>
+            </wp:cNvGraphicFramePr>
+            <a:graphic xmlns:a="http://schemas.openxmlformats.org/drawingml/2006/main">
+              <a:graphicData uri="http://schemas.openxmlformats.org/drawingml/2006/picture">
+                <pic:pic xmlns:pic="http://schemas.openxmlformats.org/drawingml/2006/picture">
+                  <pic:nvPicPr>
+                    <pic:cNvPr id="1" name=""/>
+                    <pic:cNvPicPr/>
+                  </pic:nvPicPr>
+                  <pic:blipFill>
+                    <a:blip r:embed="rId5"/>
+                    <a:stretch>
+                      <a:fillRect/>
+                    </a:stretch>
+                  </pic:blipFill>
+                  <pic:spPr>
+                    <a:xfrm>
+                      <a:off x="0" y="0"/>
+                      <a:ext cx="5940425" cy="338455"/>
+                    </a:xfrm>
+                    <a:prstGeom prst="rect">
+                      <a:avLst/>
+                    </a:prstGeom>
+                  </pic:spPr>
+                </pic:pic>
+              </a:graphicData>
+            </a:graphic>
+          </wp:inline>
+        </w:drawing>
+      </w:r>
+    </w:p>
+    <w:p>
+      <w:pPr>
+        <w:rPr>
+          <w:lang w:val="en-US"/>
+        </w:rPr>
+      </w:pPr>
       <w:bookmarkStart w:id="0" w:name="_GoBack"/>
       <w:bookmarkEnd w:id="0"/>
     </w:p>

</xml_diff>

<commit_message>
Task 1 Totaly completed
</commit_message>
<xml_diff>
--- a/BD Homework/Laba3/Отчёт по лабе 3.docx
+++ b/BD Homework/Laba3/Отчёт по лабе 3.docx
@@ -1110,28 +1110,1811 @@
         <w:spacing w:line="240" w:lineRule="auto"/>
         <w:rPr>
           <w:b/>
-          <w:i/>
           <w:sz w:val="28"/>
         </w:rPr>
       </w:pPr>
-      <w:r>
+    </w:p>
+    <w:p>
+      <w:pPr>
         <w:rPr>
           <w:b/>
-          <w:i/>
           <w:sz w:val="28"/>
         </w:rPr>
+      </w:pPr>
+      <w:r>
+        <w:rPr>
+          <w:b/>
+          <w:sz w:val="28"/>
+        </w:rPr>
+        <w:br w:type="page"/>
+      </w:r>
+    </w:p>
+    <w:p>
+      <w:pPr>
+        <w:spacing w:line="240" w:lineRule="auto"/>
+        <w:rPr>
+          <w:b/>
+          <w:sz w:val="28"/>
+        </w:rPr>
+      </w:pPr>
+      <w:r>
+        <w:rPr>
+          <w:b/>
+          <w:sz w:val="28"/>
+        </w:rPr>
+        <w:lastRenderedPageBreak/>
         <w:t xml:space="preserve">3) </w:t>
       </w:r>
-    </w:p>
-    <w:p>
-      <w:pPr>
-        <w:spacing w:line="240" w:lineRule="auto"/>
+      <w:r>
+        <w:rPr>
+          <w:i/>
+          <w:sz w:val="24"/>
+          <w:lang w:val="en-US"/>
+        </w:rPr>
+        <w:t xml:space="preserve">Replace </w:t>
+      </w:r>
+      <w:r>
+        <w:rPr>
+          <w:i/>
+          <w:sz w:val="24"/>
+        </w:rPr>
+        <w:t>с</w:t>
+      </w:r>
+      <w:r>
+        <w:rPr>
+          <w:i/>
+          <w:sz w:val="24"/>
+          <w:lang w:val="en-US"/>
+        </w:rPr>
+        <w:t xml:space="preserve"> </w:t>
+      </w:r>
+      <w:r>
+        <w:rPr>
+          <w:i/>
+          <w:sz w:val="24"/>
+          <w:lang w:val="en-US"/>
+        </w:rPr>
+        <w:t xml:space="preserve">Delete </w:t>
+      </w:r>
+      <w:r>
+        <w:rPr>
+          <w:i/>
+          <w:sz w:val="24"/>
+        </w:rPr>
+        <w:t>и</w:t>
+      </w:r>
+      <w:r>
+        <w:rPr>
+          <w:i/>
+          <w:sz w:val="24"/>
+          <w:lang w:val="en-US"/>
+        </w:rPr>
+        <w:t xml:space="preserve"> </w:t>
+      </w:r>
+      <w:r>
+        <w:rPr>
+          <w:i/>
+          <w:sz w:val="24"/>
+          <w:lang w:val="en-US"/>
+        </w:rPr>
+        <w:t>Insert</w:t>
+      </w:r>
+    </w:p>
+    <w:p>
+      <w:pPr>
+        <w:spacing w:line="240" w:lineRule="auto"/>
+        <w:rPr>
+          <w:i/>
+          <w:sz w:val="24"/>
+          <w:lang w:val="en-US"/>
+        </w:rPr>
+      </w:pPr>
+      <w:r>
+        <w:rPr>
+          <w:i/>
+          <w:sz w:val="24"/>
+        </w:rPr>
+        <w:t>Исходный</w:t>
+      </w:r>
+      <w:r>
+        <w:rPr>
+          <w:i/>
+          <w:sz w:val="24"/>
+          <w:lang w:val="en-US"/>
+        </w:rPr>
+        <w:t>:</w:t>
+      </w:r>
+    </w:p>
+    <w:p>
+      <w:pPr>
+        <w:spacing w:line="240" w:lineRule="auto"/>
+        <w:rPr>
+          <w:i/>
+          <w:sz w:val="24"/>
+          <w:lang w:val="en-US"/>
+        </w:rPr>
+      </w:pPr>
+      <w:r>
+        <w:rPr>
+          <w:noProof/>
+          <w:lang w:eastAsia="ru-RU"/>
+        </w:rPr>
+        <w:drawing>
+          <wp:inline distT="0" distB="0" distL="0" distR="0" wp14:anchorId="247A7C57" wp14:editId="2AB223B9">
+            <wp:extent cx="3524250" cy="2447925"/>
+            <wp:effectExtent l="0" t="0" r="0" b="9525"/>
+            <wp:docPr id="16" name="Рисунок 16"/>
+            <wp:cNvGraphicFramePr>
+              <a:graphicFrameLocks xmlns:a="http://schemas.openxmlformats.org/drawingml/2006/main" noChangeAspect="1"/>
+            </wp:cNvGraphicFramePr>
+            <a:graphic xmlns:a="http://schemas.openxmlformats.org/drawingml/2006/main">
+              <a:graphicData uri="http://schemas.openxmlformats.org/drawingml/2006/picture">
+                <pic:pic xmlns:pic="http://schemas.openxmlformats.org/drawingml/2006/picture">
+                  <pic:nvPicPr>
+                    <pic:cNvPr id="1" name=""/>
+                    <pic:cNvPicPr/>
+                  </pic:nvPicPr>
+                  <pic:blipFill>
+                    <a:blip r:embed="rId19"/>
+                    <a:stretch>
+                      <a:fillRect/>
+                    </a:stretch>
+                  </pic:blipFill>
+                  <pic:spPr>
+                    <a:xfrm>
+                      <a:off x="0" y="0"/>
+                      <a:ext cx="3524250" cy="2447925"/>
+                    </a:xfrm>
+                    <a:prstGeom prst="rect">
+                      <a:avLst/>
+                    </a:prstGeom>
+                  </pic:spPr>
+                </pic:pic>
+              </a:graphicData>
+            </a:graphic>
+          </wp:inline>
+        </w:drawing>
+      </w:r>
+    </w:p>
+    <w:p>
+      <w:pPr>
+        <w:spacing w:line="240" w:lineRule="auto"/>
+        <w:rPr>
+          <w:i/>
+          <w:sz w:val="24"/>
+        </w:rPr>
+      </w:pPr>
+      <w:r>
+        <w:rPr>
+          <w:i/>
+          <w:sz w:val="24"/>
+        </w:rPr>
+        <w:t>Запрос:</w:t>
+      </w:r>
+    </w:p>
+    <w:p>
+      <w:pPr>
+        <w:spacing w:line="240" w:lineRule="auto"/>
+        <w:rPr>
+          <w:i/>
+          <w:sz w:val="24"/>
+          <w:lang w:val="en-US"/>
+        </w:rPr>
+      </w:pPr>
+      <w:r>
+        <w:rPr>
+          <w:noProof/>
+          <w:lang w:eastAsia="ru-RU"/>
+        </w:rPr>
+        <w:drawing>
+          <wp:inline distT="0" distB="0" distL="0" distR="0" wp14:anchorId="1FF341C8" wp14:editId="39DE2870">
+            <wp:extent cx="5940425" cy="1141730"/>
+            <wp:effectExtent l="0" t="0" r="3175" b="1270"/>
+            <wp:docPr id="18" name="Рисунок 18"/>
+            <wp:cNvGraphicFramePr>
+              <a:graphicFrameLocks xmlns:a="http://schemas.openxmlformats.org/drawingml/2006/main" noChangeAspect="1"/>
+            </wp:cNvGraphicFramePr>
+            <a:graphic xmlns:a="http://schemas.openxmlformats.org/drawingml/2006/main">
+              <a:graphicData uri="http://schemas.openxmlformats.org/drawingml/2006/picture">
+                <pic:pic xmlns:pic="http://schemas.openxmlformats.org/drawingml/2006/picture">
+                  <pic:nvPicPr>
+                    <pic:cNvPr id="1" name=""/>
+                    <pic:cNvPicPr/>
+                  </pic:nvPicPr>
+                  <pic:blipFill>
+                    <a:blip r:embed="rId20"/>
+                    <a:stretch>
+                      <a:fillRect/>
+                    </a:stretch>
+                  </pic:blipFill>
+                  <pic:spPr>
+                    <a:xfrm>
+                      <a:off x="0" y="0"/>
+                      <a:ext cx="5940425" cy="1141730"/>
+                    </a:xfrm>
+                    <a:prstGeom prst="rect">
+                      <a:avLst/>
+                    </a:prstGeom>
+                  </pic:spPr>
+                </pic:pic>
+              </a:graphicData>
+            </a:graphic>
+          </wp:inline>
+        </w:drawing>
+      </w:r>
+    </w:p>
+    <w:p>
+      <w:pPr>
+        <w:spacing w:line="240" w:lineRule="auto"/>
+        <w:rPr>
+          <w:i/>
+          <w:sz w:val="24"/>
+        </w:rPr>
+      </w:pPr>
+      <w:r>
+        <w:rPr>
+          <w:i/>
+          <w:sz w:val="24"/>
+        </w:rPr>
+        <w:t>Итог:</w:t>
+      </w:r>
+    </w:p>
+    <w:p>
+      <w:pPr>
+        <w:spacing w:line="240" w:lineRule="auto"/>
+        <w:rPr>
+          <w:i/>
+          <w:sz w:val="24"/>
+          <w:lang w:val="en-US"/>
+        </w:rPr>
+      </w:pPr>
+      <w:r>
+        <w:rPr>
+          <w:noProof/>
+          <w:lang w:eastAsia="ru-RU"/>
+        </w:rPr>
+        <w:drawing>
+          <wp:inline distT="0" distB="0" distL="0" distR="0" wp14:anchorId="3367FD9D" wp14:editId="694EEA8A">
+            <wp:extent cx="5940425" cy="473710"/>
+            <wp:effectExtent l="0" t="0" r="3175" b="2540"/>
+            <wp:docPr id="17" name="Рисунок 17"/>
+            <wp:cNvGraphicFramePr>
+              <a:graphicFrameLocks xmlns:a="http://schemas.openxmlformats.org/drawingml/2006/main" noChangeAspect="1"/>
+            </wp:cNvGraphicFramePr>
+            <a:graphic xmlns:a="http://schemas.openxmlformats.org/drawingml/2006/main">
+              <a:graphicData uri="http://schemas.openxmlformats.org/drawingml/2006/picture">
+                <pic:pic xmlns:pic="http://schemas.openxmlformats.org/drawingml/2006/picture">
+                  <pic:nvPicPr>
+                    <pic:cNvPr id="1" name=""/>
+                    <pic:cNvPicPr/>
+                  </pic:nvPicPr>
+                  <pic:blipFill>
+                    <a:blip r:embed="rId21"/>
+                    <a:stretch>
+                      <a:fillRect/>
+                    </a:stretch>
+                  </pic:blipFill>
+                  <pic:spPr>
+                    <a:xfrm>
+                      <a:off x="0" y="0"/>
+                      <a:ext cx="5940425" cy="473710"/>
+                    </a:xfrm>
+                    <a:prstGeom prst="rect">
+                      <a:avLst/>
+                    </a:prstGeom>
+                  </pic:spPr>
+                </pic:pic>
+              </a:graphicData>
+            </a:graphic>
+          </wp:inline>
+        </w:drawing>
+      </w:r>
+    </w:p>
+    <w:p>
+      <w:pPr>
+        <w:spacing w:line="240" w:lineRule="auto"/>
+        <w:rPr>
+          <w:i/>
+          <w:sz w:val="24"/>
+          <w:lang w:val="en-US"/>
+        </w:rPr>
+      </w:pPr>
+      <w:r>
+        <w:rPr>
+          <w:noProof/>
+          <w:lang w:eastAsia="ru-RU"/>
+        </w:rPr>
+        <w:drawing>
+          <wp:inline distT="0" distB="0" distL="0" distR="0" wp14:anchorId="1C02B32C" wp14:editId="32731B92">
+            <wp:extent cx="3495675" cy="2495550"/>
+            <wp:effectExtent l="0" t="0" r="9525" b="0"/>
+            <wp:docPr id="19" name="Рисунок 19"/>
+            <wp:cNvGraphicFramePr>
+              <a:graphicFrameLocks xmlns:a="http://schemas.openxmlformats.org/drawingml/2006/main" noChangeAspect="1"/>
+            </wp:cNvGraphicFramePr>
+            <a:graphic xmlns:a="http://schemas.openxmlformats.org/drawingml/2006/main">
+              <a:graphicData uri="http://schemas.openxmlformats.org/drawingml/2006/picture">
+                <pic:pic xmlns:pic="http://schemas.openxmlformats.org/drawingml/2006/picture">
+                  <pic:nvPicPr>
+                    <pic:cNvPr id="1" name=""/>
+                    <pic:cNvPicPr/>
+                  </pic:nvPicPr>
+                  <pic:blipFill>
+                    <a:blip r:embed="rId22"/>
+                    <a:stretch>
+                      <a:fillRect/>
+                    </a:stretch>
+                  </pic:blipFill>
+                  <pic:spPr>
+                    <a:xfrm>
+                      <a:off x="0" y="0"/>
+                      <a:ext cx="3495675" cy="2495550"/>
+                    </a:xfrm>
+                    <a:prstGeom prst="rect">
+                      <a:avLst/>
+                    </a:prstGeom>
+                  </pic:spPr>
+                </pic:pic>
+              </a:graphicData>
+            </a:graphic>
+          </wp:inline>
+        </w:drawing>
+      </w:r>
+    </w:p>
+    <w:p>
+      <w:pPr>
+        <w:rPr>
+          <w:i/>
+          <w:sz w:val="24"/>
+          <w:lang w:val="en-US"/>
+        </w:rPr>
+      </w:pPr>
+      <w:r>
+        <w:rPr>
+          <w:i/>
+          <w:sz w:val="24"/>
+          <w:lang w:val="en-US"/>
+        </w:rPr>
+        <w:br w:type="page"/>
+      </w:r>
+    </w:p>
+    <w:p>
+      <w:pPr>
+        <w:spacing w:line="240" w:lineRule="auto"/>
+        <w:rPr>
+          <w:i/>
+          <w:sz w:val="24"/>
+          <w:lang w:val="en-US"/>
+        </w:rPr>
+      </w:pPr>
+      <w:r>
+        <w:rPr>
+          <w:i/>
+          <w:sz w:val="24"/>
+          <w:lang w:val="en-US"/>
+        </w:rPr>
+        <w:lastRenderedPageBreak/>
+        <w:t xml:space="preserve">Replace </w:t>
+      </w:r>
+      <w:r>
+        <w:rPr>
+          <w:i/>
+          <w:sz w:val="24"/>
+        </w:rPr>
+        <w:t xml:space="preserve">только </w:t>
+      </w:r>
+      <w:r>
+        <w:rPr>
+          <w:i/>
+          <w:sz w:val="24"/>
+          <w:lang w:val="en-US"/>
+        </w:rPr>
+        <w:t>Insert</w:t>
+      </w:r>
+    </w:p>
+    <w:p>
+      <w:pPr>
+        <w:spacing w:line="240" w:lineRule="auto"/>
+        <w:rPr>
+          <w:i/>
+          <w:sz w:val="24"/>
+        </w:rPr>
+      </w:pPr>
+      <w:r>
+        <w:rPr>
+          <w:i/>
+          <w:sz w:val="24"/>
+        </w:rPr>
+        <w:t>Исходник</w:t>
+      </w:r>
+    </w:p>
+    <w:p>
+      <w:pPr>
+        <w:spacing w:line="240" w:lineRule="auto"/>
+        <w:rPr>
+          <w:i/>
+          <w:sz w:val="24"/>
+        </w:rPr>
+      </w:pPr>
+      <w:r>
+        <w:rPr>
+          <w:noProof/>
+          <w:lang w:eastAsia="ru-RU"/>
+        </w:rPr>
+        <w:drawing>
+          <wp:inline distT="0" distB="0" distL="0" distR="0" wp14:anchorId="4FC348B5" wp14:editId="11C9300F">
+            <wp:extent cx="3495675" cy="2495550"/>
+            <wp:effectExtent l="0" t="0" r="9525" b="0"/>
+            <wp:docPr id="20" name="Рисунок 20"/>
+            <wp:cNvGraphicFramePr>
+              <a:graphicFrameLocks xmlns:a="http://schemas.openxmlformats.org/drawingml/2006/main" noChangeAspect="1"/>
+            </wp:cNvGraphicFramePr>
+            <a:graphic xmlns:a="http://schemas.openxmlformats.org/drawingml/2006/main">
+              <a:graphicData uri="http://schemas.openxmlformats.org/drawingml/2006/picture">
+                <pic:pic xmlns:pic="http://schemas.openxmlformats.org/drawingml/2006/picture">
+                  <pic:nvPicPr>
+                    <pic:cNvPr id="1" name=""/>
+                    <pic:cNvPicPr/>
+                  </pic:nvPicPr>
+                  <pic:blipFill>
+                    <a:blip r:embed="rId22"/>
+                    <a:stretch>
+                      <a:fillRect/>
+                    </a:stretch>
+                  </pic:blipFill>
+                  <pic:spPr>
+                    <a:xfrm>
+                      <a:off x="0" y="0"/>
+                      <a:ext cx="3495675" cy="2495550"/>
+                    </a:xfrm>
+                    <a:prstGeom prst="rect">
+                      <a:avLst/>
+                    </a:prstGeom>
+                  </pic:spPr>
+                </pic:pic>
+              </a:graphicData>
+            </a:graphic>
+          </wp:inline>
+        </w:drawing>
+      </w:r>
+    </w:p>
+    <w:p>
+      <w:pPr>
+        <w:spacing w:line="240" w:lineRule="auto"/>
+        <w:rPr>
+          <w:i/>
+          <w:sz w:val="24"/>
+        </w:rPr>
+      </w:pPr>
+      <w:r>
+        <w:rPr>
+          <w:i/>
+          <w:sz w:val="24"/>
+        </w:rPr>
+        <w:t>Запрос:</w:t>
+      </w:r>
+    </w:p>
+    <w:p>
+      <w:pPr>
+        <w:spacing w:line="240" w:lineRule="auto"/>
+        <w:rPr>
+          <w:i/>
+          <w:sz w:val="24"/>
+        </w:rPr>
+      </w:pPr>
+      <w:r>
+        <w:rPr>
+          <w:noProof/>
+          <w:lang w:eastAsia="ru-RU"/>
+        </w:rPr>
+        <w:drawing>
+          <wp:inline distT="0" distB="0" distL="0" distR="0" wp14:anchorId="273EB833" wp14:editId="4C2F8E5E">
+            <wp:extent cx="5940425" cy="1277620"/>
+            <wp:effectExtent l="0" t="0" r="3175" b="0"/>
+            <wp:docPr id="21" name="Рисунок 21"/>
+            <wp:cNvGraphicFramePr>
+              <a:graphicFrameLocks xmlns:a="http://schemas.openxmlformats.org/drawingml/2006/main" noChangeAspect="1"/>
+            </wp:cNvGraphicFramePr>
+            <a:graphic xmlns:a="http://schemas.openxmlformats.org/drawingml/2006/main">
+              <a:graphicData uri="http://schemas.openxmlformats.org/drawingml/2006/picture">
+                <pic:pic xmlns:pic="http://schemas.openxmlformats.org/drawingml/2006/picture">
+                  <pic:nvPicPr>
+                    <pic:cNvPr id="1" name=""/>
+                    <pic:cNvPicPr/>
+                  </pic:nvPicPr>
+                  <pic:blipFill>
+                    <a:blip r:embed="rId23"/>
+                    <a:stretch>
+                      <a:fillRect/>
+                    </a:stretch>
+                  </pic:blipFill>
+                  <pic:spPr>
+                    <a:xfrm>
+                      <a:off x="0" y="0"/>
+                      <a:ext cx="5940425" cy="1277620"/>
+                    </a:xfrm>
+                    <a:prstGeom prst="rect">
+                      <a:avLst/>
+                    </a:prstGeom>
+                  </pic:spPr>
+                </pic:pic>
+              </a:graphicData>
+            </a:graphic>
+          </wp:inline>
+        </w:drawing>
+      </w:r>
+    </w:p>
+    <w:p>
+      <w:pPr>
+        <w:spacing w:line="240" w:lineRule="auto"/>
+        <w:rPr>
+          <w:i/>
+          <w:sz w:val="24"/>
+        </w:rPr>
+      </w:pPr>
+      <w:r>
+        <w:rPr>
+          <w:i/>
+          <w:sz w:val="24"/>
+        </w:rPr>
+        <w:t>Итог:</w:t>
+      </w:r>
+    </w:p>
+    <w:p>
+      <w:pPr>
+        <w:spacing w:line="240" w:lineRule="auto"/>
+        <w:rPr>
+          <w:i/>
+          <w:sz w:val="24"/>
+          <w:lang w:val="en-US"/>
+        </w:rPr>
+      </w:pPr>
+      <w:r>
+        <w:rPr>
+          <w:noProof/>
+          <w:lang w:eastAsia="ru-RU"/>
+        </w:rPr>
+        <w:drawing>
+          <wp:inline distT="0" distB="0" distL="0" distR="0" wp14:anchorId="1F34396A" wp14:editId="6D702C83">
+            <wp:extent cx="5940425" cy="457200"/>
+            <wp:effectExtent l="0" t="0" r="3175" b="0"/>
+            <wp:docPr id="22" name="Рисунок 22"/>
+            <wp:cNvGraphicFramePr>
+              <a:graphicFrameLocks xmlns:a="http://schemas.openxmlformats.org/drawingml/2006/main" noChangeAspect="1"/>
+            </wp:cNvGraphicFramePr>
+            <a:graphic xmlns:a="http://schemas.openxmlformats.org/drawingml/2006/main">
+              <a:graphicData uri="http://schemas.openxmlformats.org/drawingml/2006/picture">
+                <pic:pic xmlns:pic="http://schemas.openxmlformats.org/drawingml/2006/picture">
+                  <pic:nvPicPr>
+                    <pic:cNvPr id="1" name=""/>
+                    <pic:cNvPicPr/>
+                  </pic:nvPicPr>
+                  <pic:blipFill>
+                    <a:blip r:embed="rId24"/>
+                    <a:stretch>
+                      <a:fillRect/>
+                    </a:stretch>
+                  </pic:blipFill>
+                  <pic:spPr>
+                    <a:xfrm>
+                      <a:off x="0" y="0"/>
+                      <a:ext cx="5940425" cy="457200"/>
+                    </a:xfrm>
+                    <a:prstGeom prst="rect">
+                      <a:avLst/>
+                    </a:prstGeom>
+                  </pic:spPr>
+                </pic:pic>
+              </a:graphicData>
+            </a:graphic>
+          </wp:inline>
+        </w:drawing>
+      </w:r>
+    </w:p>
+    <w:p>
+      <w:pPr>
+        <w:spacing w:line="240" w:lineRule="auto"/>
+        <w:rPr>
+          <w:i/>
+          <w:sz w:val="24"/>
+          <w:lang w:val="en-US"/>
+        </w:rPr>
+      </w:pPr>
+      <w:r>
+        <w:rPr>
+          <w:noProof/>
+          <w:lang w:eastAsia="ru-RU"/>
+        </w:rPr>
+        <w:drawing>
+          <wp:inline distT="0" distB="0" distL="0" distR="0" wp14:anchorId="58455F83" wp14:editId="753CEA2E">
+            <wp:extent cx="3314700" cy="2714625"/>
+            <wp:effectExtent l="0" t="0" r="0" b="9525"/>
+            <wp:docPr id="24" name="Рисунок 24"/>
+            <wp:cNvGraphicFramePr>
+              <a:graphicFrameLocks xmlns:a="http://schemas.openxmlformats.org/drawingml/2006/main" noChangeAspect="1"/>
+            </wp:cNvGraphicFramePr>
+            <a:graphic xmlns:a="http://schemas.openxmlformats.org/drawingml/2006/main">
+              <a:graphicData uri="http://schemas.openxmlformats.org/drawingml/2006/picture">
+                <pic:pic xmlns:pic="http://schemas.openxmlformats.org/drawingml/2006/picture">
+                  <pic:nvPicPr>
+                    <pic:cNvPr id="1" name=""/>
+                    <pic:cNvPicPr/>
+                  </pic:nvPicPr>
+                  <pic:blipFill>
+                    <a:blip r:embed="rId25"/>
+                    <a:stretch>
+                      <a:fillRect/>
+                    </a:stretch>
+                  </pic:blipFill>
+                  <pic:spPr>
+                    <a:xfrm>
+                      <a:off x="0" y="0"/>
+                      <a:ext cx="3314700" cy="2714625"/>
+                    </a:xfrm>
+                    <a:prstGeom prst="rect">
+                      <a:avLst/>
+                    </a:prstGeom>
+                  </pic:spPr>
+                </pic:pic>
+              </a:graphicData>
+            </a:graphic>
+          </wp:inline>
+        </w:drawing>
+      </w:r>
+    </w:p>
+    <w:p>
+      <w:pPr>
+        <w:rPr>
+          <w:i/>
+          <w:sz w:val="24"/>
+          <w:lang w:val="en-US"/>
+        </w:rPr>
+      </w:pPr>
+      <w:r>
+        <w:rPr>
+          <w:i/>
+          <w:sz w:val="24"/>
+          <w:lang w:val="en-US"/>
+        </w:rPr>
+        <w:br w:type="page"/>
+      </w:r>
+    </w:p>
+    <w:p>
+      <w:pPr>
+        <w:spacing w:line="240" w:lineRule="auto"/>
+        <w:rPr>
+          <w:i/>
+          <w:sz w:val="24"/>
+        </w:rPr>
+      </w:pPr>
+      <w:r>
         <w:rPr>
           <w:b/>
-          <w:i/>
           <w:sz w:val="28"/>
         </w:rPr>
-      </w:pPr>
+        <w:lastRenderedPageBreak/>
+        <w:t xml:space="preserve">4) </w:t>
+      </w:r>
+      <w:r>
+        <w:rPr>
+          <w:i/>
+          <w:sz w:val="24"/>
+        </w:rPr>
+        <w:t>удалить одну запись по ключу</w:t>
+      </w:r>
+    </w:p>
+    <w:p>
+      <w:pPr>
+        <w:spacing w:line="240" w:lineRule="auto"/>
+        <w:rPr>
+          <w:i/>
+          <w:sz w:val="24"/>
+        </w:rPr>
+      </w:pPr>
+      <w:r>
+        <w:rPr>
+          <w:i/>
+          <w:sz w:val="24"/>
+        </w:rPr>
+        <w:t>Исходник:</w:t>
+      </w:r>
+    </w:p>
+    <w:p>
+      <w:pPr>
+        <w:spacing w:line="240" w:lineRule="auto"/>
+        <w:rPr>
+          <w:i/>
+          <w:sz w:val="28"/>
+        </w:rPr>
+      </w:pPr>
+      <w:r>
+        <w:rPr>
+          <w:noProof/>
+          <w:lang w:eastAsia="ru-RU"/>
+        </w:rPr>
+        <w:drawing>
+          <wp:inline distT="0" distB="0" distL="0" distR="0" wp14:anchorId="0045846F" wp14:editId="05F641DD">
+            <wp:extent cx="3314700" cy="2714625"/>
+            <wp:effectExtent l="0" t="0" r="0" b="9525"/>
+            <wp:docPr id="25" name="Рисунок 25"/>
+            <wp:cNvGraphicFramePr>
+              <a:graphicFrameLocks xmlns:a="http://schemas.openxmlformats.org/drawingml/2006/main" noChangeAspect="1"/>
+            </wp:cNvGraphicFramePr>
+            <a:graphic xmlns:a="http://schemas.openxmlformats.org/drawingml/2006/main">
+              <a:graphicData uri="http://schemas.openxmlformats.org/drawingml/2006/picture">
+                <pic:pic xmlns:pic="http://schemas.openxmlformats.org/drawingml/2006/picture">
+                  <pic:nvPicPr>
+                    <pic:cNvPr id="1" name=""/>
+                    <pic:cNvPicPr/>
+                  </pic:nvPicPr>
+                  <pic:blipFill>
+                    <a:blip r:embed="rId25"/>
+                    <a:stretch>
+                      <a:fillRect/>
+                    </a:stretch>
+                  </pic:blipFill>
+                  <pic:spPr>
+                    <a:xfrm>
+                      <a:off x="0" y="0"/>
+                      <a:ext cx="3314700" cy="2714625"/>
+                    </a:xfrm>
+                    <a:prstGeom prst="rect">
+                      <a:avLst/>
+                    </a:prstGeom>
+                  </pic:spPr>
+                </pic:pic>
+              </a:graphicData>
+            </a:graphic>
+          </wp:inline>
+        </w:drawing>
+      </w:r>
+    </w:p>
+    <w:p>
+      <w:pPr>
+        <w:spacing w:line="240" w:lineRule="auto"/>
+        <w:rPr>
+          <w:i/>
+          <w:sz w:val="24"/>
+        </w:rPr>
+      </w:pPr>
+      <w:r>
+        <w:rPr>
+          <w:i/>
+          <w:sz w:val="24"/>
+        </w:rPr>
+        <w:t>Запрос:</w:t>
+      </w:r>
+    </w:p>
+    <w:p>
+      <w:pPr>
+        <w:spacing w:line="240" w:lineRule="auto"/>
+        <w:rPr>
+          <w:i/>
+          <w:sz w:val="28"/>
+        </w:rPr>
+      </w:pPr>
+      <w:r>
+        <w:rPr>
+          <w:noProof/>
+          <w:lang w:eastAsia="ru-RU"/>
+        </w:rPr>
+        <w:drawing>
+          <wp:inline distT="0" distB="0" distL="0" distR="0" wp14:anchorId="07C73191" wp14:editId="79FCB36E">
+            <wp:extent cx="5457825" cy="1409700"/>
+            <wp:effectExtent l="0" t="0" r="9525" b="0"/>
+            <wp:docPr id="27" name="Рисунок 27"/>
+            <wp:cNvGraphicFramePr>
+              <a:graphicFrameLocks xmlns:a="http://schemas.openxmlformats.org/drawingml/2006/main" noChangeAspect="1"/>
+            </wp:cNvGraphicFramePr>
+            <a:graphic xmlns:a="http://schemas.openxmlformats.org/drawingml/2006/main">
+              <a:graphicData uri="http://schemas.openxmlformats.org/drawingml/2006/picture">
+                <pic:pic xmlns:pic="http://schemas.openxmlformats.org/drawingml/2006/picture">
+                  <pic:nvPicPr>
+                    <pic:cNvPr id="1" name=""/>
+                    <pic:cNvPicPr/>
+                  </pic:nvPicPr>
+                  <pic:blipFill>
+                    <a:blip r:embed="rId26"/>
+                    <a:stretch>
+                      <a:fillRect/>
+                    </a:stretch>
+                  </pic:blipFill>
+                  <pic:spPr>
+                    <a:xfrm>
+                      <a:off x="0" y="0"/>
+                      <a:ext cx="5457825" cy="1409700"/>
+                    </a:xfrm>
+                    <a:prstGeom prst="rect">
+                      <a:avLst/>
+                    </a:prstGeom>
+                  </pic:spPr>
+                </pic:pic>
+              </a:graphicData>
+            </a:graphic>
+          </wp:inline>
+        </w:drawing>
+      </w:r>
+    </w:p>
+    <w:p>
+      <w:pPr>
+        <w:spacing w:line="240" w:lineRule="auto"/>
+        <w:rPr>
+          <w:i/>
+          <w:sz w:val="24"/>
+        </w:rPr>
+      </w:pPr>
+      <w:r>
+        <w:rPr>
+          <w:i/>
+          <w:sz w:val="24"/>
+        </w:rPr>
+        <w:t>Итог:</w:t>
+      </w:r>
+    </w:p>
+    <w:p>
+      <w:pPr>
+        <w:spacing w:line="240" w:lineRule="auto"/>
+        <w:rPr>
+          <w:i/>
+          <w:sz w:val="28"/>
+        </w:rPr>
+      </w:pPr>
+      <w:r>
+        <w:rPr>
+          <w:noProof/>
+          <w:lang w:eastAsia="ru-RU"/>
+        </w:rPr>
+        <w:drawing>
+          <wp:inline distT="0" distB="0" distL="0" distR="0" wp14:anchorId="5AB3F232" wp14:editId="38433F22">
+            <wp:extent cx="5940425" cy="476885"/>
+            <wp:effectExtent l="0" t="0" r="3175" b="0"/>
+            <wp:docPr id="29" name="Рисунок 29"/>
+            <wp:cNvGraphicFramePr>
+              <a:graphicFrameLocks xmlns:a="http://schemas.openxmlformats.org/drawingml/2006/main" noChangeAspect="1"/>
+            </wp:cNvGraphicFramePr>
+            <a:graphic xmlns:a="http://schemas.openxmlformats.org/drawingml/2006/main">
+              <a:graphicData uri="http://schemas.openxmlformats.org/drawingml/2006/picture">
+                <pic:pic xmlns:pic="http://schemas.openxmlformats.org/drawingml/2006/picture">
+                  <pic:nvPicPr>
+                    <pic:cNvPr id="1" name=""/>
+                    <pic:cNvPicPr/>
+                  </pic:nvPicPr>
+                  <pic:blipFill>
+                    <a:blip r:embed="rId27"/>
+                    <a:stretch>
+                      <a:fillRect/>
+                    </a:stretch>
+                  </pic:blipFill>
+                  <pic:spPr>
+                    <a:xfrm>
+                      <a:off x="0" y="0"/>
+                      <a:ext cx="5940425" cy="476885"/>
+                    </a:xfrm>
+                    <a:prstGeom prst="rect">
+                      <a:avLst/>
+                    </a:prstGeom>
+                  </pic:spPr>
+                </pic:pic>
+              </a:graphicData>
+            </a:graphic>
+          </wp:inline>
+        </w:drawing>
+      </w:r>
+    </w:p>
+    <w:p>
+      <w:pPr>
+        <w:spacing w:line="240" w:lineRule="auto"/>
+        <w:rPr>
+          <w:i/>
+          <w:sz w:val="28"/>
+        </w:rPr>
+      </w:pPr>
+      <w:r>
+        <w:rPr>
+          <w:noProof/>
+          <w:lang w:eastAsia="ru-RU"/>
+        </w:rPr>
+        <w:drawing>
+          <wp:inline distT="0" distB="0" distL="0" distR="0" wp14:anchorId="633C71A6" wp14:editId="4CE264EB">
+            <wp:extent cx="3476625" cy="2657475"/>
+            <wp:effectExtent l="0" t="0" r="9525" b="9525"/>
+            <wp:docPr id="30" name="Рисунок 30"/>
+            <wp:cNvGraphicFramePr>
+              <a:graphicFrameLocks xmlns:a="http://schemas.openxmlformats.org/drawingml/2006/main" noChangeAspect="1"/>
+            </wp:cNvGraphicFramePr>
+            <a:graphic xmlns:a="http://schemas.openxmlformats.org/drawingml/2006/main">
+              <a:graphicData uri="http://schemas.openxmlformats.org/drawingml/2006/picture">
+                <pic:pic xmlns:pic="http://schemas.openxmlformats.org/drawingml/2006/picture">
+                  <pic:nvPicPr>
+                    <pic:cNvPr id="1" name=""/>
+                    <pic:cNvPicPr/>
+                  </pic:nvPicPr>
+                  <pic:blipFill>
+                    <a:blip r:embed="rId28"/>
+                    <a:stretch>
+                      <a:fillRect/>
+                    </a:stretch>
+                  </pic:blipFill>
+                  <pic:spPr>
+                    <a:xfrm>
+                      <a:off x="0" y="0"/>
+                      <a:ext cx="3476625" cy="2657475"/>
+                    </a:xfrm>
+                    <a:prstGeom prst="rect">
+                      <a:avLst/>
+                    </a:prstGeom>
+                  </pic:spPr>
+                </pic:pic>
+              </a:graphicData>
+            </a:graphic>
+          </wp:inline>
+        </w:drawing>
+      </w:r>
+    </w:p>
+    <w:p>
+      <w:pPr>
+        <w:rPr>
+          <w:i/>
+          <w:sz w:val="28"/>
+        </w:rPr>
+      </w:pPr>
+      <w:r>
+        <w:rPr>
+          <w:i/>
+          <w:sz w:val="28"/>
+        </w:rPr>
+        <w:br w:type="page"/>
+      </w:r>
+    </w:p>
+    <w:p>
+      <w:pPr>
+        <w:spacing w:line="240" w:lineRule="auto"/>
+        <w:rPr>
+          <w:i/>
+          <w:sz w:val="24"/>
+        </w:rPr>
+      </w:pPr>
+      <w:r>
+        <w:rPr>
+          <w:i/>
+          <w:sz w:val="24"/>
+        </w:rPr>
+        <w:lastRenderedPageBreak/>
+        <w:t>Удалить несколько записей по какому-то условию ограничения</w:t>
+      </w:r>
+    </w:p>
+    <w:p>
+      <w:pPr>
+        <w:spacing w:line="240" w:lineRule="auto"/>
+        <w:rPr>
+          <w:i/>
+          <w:sz w:val="24"/>
+        </w:rPr>
+      </w:pPr>
+      <w:r>
+        <w:rPr>
+          <w:i/>
+          <w:sz w:val="24"/>
+        </w:rPr>
+        <w:t>Исходник</w:t>
+      </w:r>
+    </w:p>
+    <w:p>
+      <w:pPr>
+        <w:spacing w:line="240" w:lineRule="auto"/>
+        <w:rPr>
+          <w:i/>
+          <w:sz w:val="28"/>
+        </w:rPr>
+      </w:pPr>
+      <w:r>
+        <w:rPr>
+          <w:noProof/>
+          <w:lang w:eastAsia="ru-RU"/>
+        </w:rPr>
+        <w:drawing>
+          <wp:inline distT="0" distB="0" distL="0" distR="0" wp14:anchorId="5574C672" wp14:editId="7BEDF2C1">
+            <wp:extent cx="3476625" cy="2657475"/>
+            <wp:effectExtent l="0" t="0" r="9525" b="9525"/>
+            <wp:docPr id="32" name="Рисунок 32"/>
+            <wp:cNvGraphicFramePr>
+              <a:graphicFrameLocks xmlns:a="http://schemas.openxmlformats.org/drawingml/2006/main" noChangeAspect="1"/>
+            </wp:cNvGraphicFramePr>
+            <a:graphic xmlns:a="http://schemas.openxmlformats.org/drawingml/2006/main">
+              <a:graphicData uri="http://schemas.openxmlformats.org/drawingml/2006/picture">
+                <pic:pic xmlns:pic="http://schemas.openxmlformats.org/drawingml/2006/picture">
+                  <pic:nvPicPr>
+                    <pic:cNvPr id="1" name=""/>
+                    <pic:cNvPicPr/>
+                  </pic:nvPicPr>
+                  <pic:blipFill>
+                    <a:blip r:embed="rId28"/>
+                    <a:stretch>
+                      <a:fillRect/>
+                    </a:stretch>
+                  </pic:blipFill>
+                  <pic:spPr>
+                    <a:xfrm>
+                      <a:off x="0" y="0"/>
+                      <a:ext cx="3476625" cy="2657475"/>
+                    </a:xfrm>
+                    <a:prstGeom prst="rect">
+                      <a:avLst/>
+                    </a:prstGeom>
+                  </pic:spPr>
+                </pic:pic>
+              </a:graphicData>
+            </a:graphic>
+          </wp:inline>
+        </w:drawing>
+      </w:r>
+    </w:p>
+    <w:p>
+      <w:pPr>
+        <w:spacing w:line="240" w:lineRule="auto"/>
+        <w:rPr>
+          <w:i/>
+          <w:sz w:val="24"/>
+        </w:rPr>
+      </w:pPr>
+      <w:r>
+        <w:rPr>
+          <w:i/>
+          <w:sz w:val="24"/>
+        </w:rPr>
+        <w:t>Запрос</w:t>
+      </w:r>
+    </w:p>
+    <w:p>
+      <w:pPr>
+        <w:spacing w:line="240" w:lineRule="auto"/>
+        <w:rPr>
+          <w:i/>
+          <w:sz w:val="28"/>
+          <w:lang w:val="en-US"/>
+        </w:rPr>
+      </w:pPr>
+      <w:r>
+        <w:rPr>
+          <w:noProof/>
+          <w:lang w:eastAsia="ru-RU"/>
+        </w:rPr>
+        <w:drawing>
+          <wp:inline distT="0" distB="0" distL="0" distR="0" wp14:anchorId="68C8781A" wp14:editId="1EBA7FFC">
+            <wp:extent cx="4610100" cy="1247775"/>
+            <wp:effectExtent l="0" t="0" r="0" b="9525"/>
+            <wp:docPr id="34" name="Рисунок 34"/>
+            <wp:cNvGraphicFramePr>
+              <a:graphicFrameLocks xmlns:a="http://schemas.openxmlformats.org/drawingml/2006/main" noChangeAspect="1"/>
+            </wp:cNvGraphicFramePr>
+            <a:graphic xmlns:a="http://schemas.openxmlformats.org/drawingml/2006/main">
+              <a:graphicData uri="http://schemas.openxmlformats.org/drawingml/2006/picture">
+                <pic:pic xmlns:pic="http://schemas.openxmlformats.org/drawingml/2006/picture">
+                  <pic:nvPicPr>
+                    <pic:cNvPr id="1" name=""/>
+                    <pic:cNvPicPr/>
+                  </pic:nvPicPr>
+                  <pic:blipFill>
+                    <a:blip r:embed="rId29"/>
+                    <a:stretch>
+                      <a:fillRect/>
+                    </a:stretch>
+                  </pic:blipFill>
+                  <pic:spPr>
+                    <a:xfrm>
+                      <a:off x="0" y="0"/>
+                      <a:ext cx="4610100" cy="1247775"/>
+                    </a:xfrm>
+                    <a:prstGeom prst="rect">
+                      <a:avLst/>
+                    </a:prstGeom>
+                  </pic:spPr>
+                </pic:pic>
+              </a:graphicData>
+            </a:graphic>
+          </wp:inline>
+        </w:drawing>
+      </w:r>
+    </w:p>
+    <w:p>
+      <w:pPr>
+        <w:spacing w:line="240" w:lineRule="auto"/>
+        <w:rPr>
+          <w:i/>
+          <w:sz w:val="24"/>
+        </w:rPr>
+      </w:pPr>
+      <w:r>
+        <w:rPr>
+          <w:i/>
+          <w:sz w:val="24"/>
+        </w:rPr>
+        <w:t>Итог</w:t>
+      </w:r>
+    </w:p>
+    <w:p>
+      <w:pPr>
+        <w:spacing w:line="240" w:lineRule="auto"/>
+        <w:rPr>
+          <w:i/>
+          <w:sz w:val="28"/>
+        </w:rPr>
+      </w:pPr>
+      <w:r>
+        <w:rPr>
+          <w:noProof/>
+          <w:lang w:eastAsia="ru-RU"/>
+        </w:rPr>
+        <w:drawing>
+          <wp:inline distT="0" distB="0" distL="0" distR="0" wp14:anchorId="3EC5D46D" wp14:editId="6F8B6557">
+            <wp:extent cx="5940425" cy="521970"/>
+            <wp:effectExtent l="0" t="0" r="3175" b="0"/>
+            <wp:docPr id="33" name="Рисунок 33"/>
+            <wp:cNvGraphicFramePr>
+              <a:graphicFrameLocks xmlns:a="http://schemas.openxmlformats.org/drawingml/2006/main" noChangeAspect="1"/>
+            </wp:cNvGraphicFramePr>
+            <a:graphic xmlns:a="http://schemas.openxmlformats.org/drawingml/2006/main">
+              <a:graphicData uri="http://schemas.openxmlformats.org/drawingml/2006/picture">
+                <pic:pic xmlns:pic="http://schemas.openxmlformats.org/drawingml/2006/picture">
+                  <pic:nvPicPr>
+                    <pic:cNvPr id="1" name=""/>
+                    <pic:cNvPicPr/>
+                  </pic:nvPicPr>
+                  <pic:blipFill>
+                    <a:blip r:embed="rId30"/>
+                    <a:stretch>
+                      <a:fillRect/>
+                    </a:stretch>
+                  </pic:blipFill>
+                  <pic:spPr>
+                    <a:xfrm>
+                      <a:off x="0" y="0"/>
+                      <a:ext cx="5940425" cy="521970"/>
+                    </a:xfrm>
+                    <a:prstGeom prst="rect">
+                      <a:avLst/>
+                    </a:prstGeom>
+                  </pic:spPr>
+                </pic:pic>
+              </a:graphicData>
+            </a:graphic>
+          </wp:inline>
+        </w:drawing>
+      </w:r>
+    </w:p>
+    <w:p>
+      <w:pPr>
+        <w:spacing w:line="240" w:lineRule="auto"/>
+        <w:rPr>
+          <w:i/>
+          <w:sz w:val="28"/>
+        </w:rPr>
+      </w:pPr>
+      <w:r>
+        <w:rPr>
+          <w:noProof/>
+          <w:lang w:eastAsia="ru-RU"/>
+        </w:rPr>
+        <w:drawing>
+          <wp:inline distT="0" distB="0" distL="0" distR="0" wp14:anchorId="2CBF942C" wp14:editId="574E4C27">
+            <wp:extent cx="3552825" cy="1600200"/>
+            <wp:effectExtent l="0" t="0" r="9525" b="0"/>
+            <wp:docPr id="35" name="Рисунок 35"/>
+            <wp:cNvGraphicFramePr>
+              <a:graphicFrameLocks xmlns:a="http://schemas.openxmlformats.org/drawingml/2006/main" noChangeAspect="1"/>
+            </wp:cNvGraphicFramePr>
+            <a:graphic xmlns:a="http://schemas.openxmlformats.org/drawingml/2006/main">
+              <a:graphicData uri="http://schemas.openxmlformats.org/drawingml/2006/picture">
+                <pic:pic xmlns:pic="http://schemas.openxmlformats.org/drawingml/2006/picture">
+                  <pic:nvPicPr>
+                    <pic:cNvPr id="1" name=""/>
+                    <pic:cNvPicPr/>
+                  </pic:nvPicPr>
+                  <pic:blipFill>
+                    <a:blip r:embed="rId31"/>
+                    <a:stretch>
+                      <a:fillRect/>
+                    </a:stretch>
+                  </pic:blipFill>
+                  <pic:spPr>
+                    <a:xfrm>
+                      <a:off x="0" y="0"/>
+                      <a:ext cx="3552825" cy="1600200"/>
+                    </a:xfrm>
+                    <a:prstGeom prst="rect">
+                      <a:avLst/>
+                    </a:prstGeom>
+                  </pic:spPr>
+                </pic:pic>
+              </a:graphicData>
+            </a:graphic>
+          </wp:inline>
+        </w:drawing>
+      </w:r>
+    </w:p>
+    <w:p>
+      <w:pPr>
+        <w:rPr>
+          <w:i/>
+          <w:sz w:val="28"/>
+        </w:rPr>
+      </w:pPr>
+      <w:r>
+        <w:rPr>
+          <w:i/>
+          <w:sz w:val="28"/>
+        </w:rPr>
+        <w:br w:type="page"/>
+      </w:r>
+    </w:p>
+    <w:p>
+      <w:pPr>
+        <w:spacing w:line="240" w:lineRule="auto"/>
+        <w:rPr>
+          <w:i/>
+          <w:sz w:val="24"/>
+          <w:lang w:val="en-US"/>
+        </w:rPr>
+      </w:pPr>
+      <w:r>
+        <w:rPr>
+          <w:i/>
+          <w:sz w:val="24"/>
+        </w:rPr>
+        <w:lastRenderedPageBreak/>
+        <w:t xml:space="preserve">Все записи командой </w:t>
+      </w:r>
+      <w:r>
+        <w:rPr>
+          <w:i/>
+          <w:sz w:val="24"/>
+          <w:lang w:val="en-US"/>
+        </w:rPr>
+        <w:t>DELETE</w:t>
+      </w:r>
+    </w:p>
+    <w:p>
+      <w:pPr>
+        <w:spacing w:line="240" w:lineRule="auto"/>
+        <w:rPr>
+          <w:i/>
+          <w:sz w:val="24"/>
+        </w:rPr>
+      </w:pPr>
+      <w:r>
+        <w:rPr>
+          <w:i/>
+          <w:sz w:val="24"/>
+        </w:rPr>
+        <w:t>Исходник</w:t>
+      </w:r>
+    </w:p>
+    <w:p>
+      <w:pPr>
+        <w:spacing w:line="240" w:lineRule="auto"/>
+        <w:rPr>
+          <w:i/>
+          <w:sz w:val="28"/>
+        </w:rPr>
+      </w:pPr>
+      <w:r>
+        <w:rPr>
+          <w:noProof/>
+          <w:lang w:eastAsia="ru-RU"/>
+        </w:rPr>
+        <w:drawing>
+          <wp:inline distT="0" distB="0" distL="0" distR="0" wp14:anchorId="15BAC10F" wp14:editId="388D2BE0">
+            <wp:extent cx="3552825" cy="1600200"/>
+            <wp:effectExtent l="0" t="0" r="9525" b="0"/>
+            <wp:docPr id="36" name="Рисунок 36"/>
+            <wp:cNvGraphicFramePr>
+              <a:graphicFrameLocks xmlns:a="http://schemas.openxmlformats.org/drawingml/2006/main" noChangeAspect="1"/>
+            </wp:cNvGraphicFramePr>
+            <a:graphic xmlns:a="http://schemas.openxmlformats.org/drawingml/2006/main">
+              <a:graphicData uri="http://schemas.openxmlformats.org/drawingml/2006/picture">
+                <pic:pic xmlns:pic="http://schemas.openxmlformats.org/drawingml/2006/picture">
+                  <pic:nvPicPr>
+                    <pic:cNvPr id="1" name=""/>
+                    <pic:cNvPicPr/>
+                  </pic:nvPicPr>
+                  <pic:blipFill>
+                    <a:blip r:embed="rId31"/>
+                    <a:stretch>
+                      <a:fillRect/>
+                    </a:stretch>
+                  </pic:blipFill>
+                  <pic:spPr>
+                    <a:xfrm>
+                      <a:off x="0" y="0"/>
+                      <a:ext cx="3552825" cy="1600200"/>
+                    </a:xfrm>
+                    <a:prstGeom prst="rect">
+                      <a:avLst/>
+                    </a:prstGeom>
+                  </pic:spPr>
+                </pic:pic>
+              </a:graphicData>
+            </a:graphic>
+          </wp:inline>
+        </w:drawing>
+      </w:r>
+    </w:p>
+    <w:p>
+      <w:pPr>
+        <w:spacing w:line="240" w:lineRule="auto"/>
+        <w:rPr>
+          <w:i/>
+          <w:sz w:val="24"/>
+          <w:lang w:val="en-US"/>
+        </w:rPr>
+      </w:pPr>
+      <w:r>
+        <w:rPr>
+          <w:i/>
+          <w:sz w:val="24"/>
+        </w:rPr>
+        <w:t>Запрос</w:t>
+      </w:r>
+    </w:p>
+    <w:p>
+      <w:pPr>
+        <w:spacing w:line="240" w:lineRule="auto"/>
+        <w:rPr>
+          <w:i/>
+          <w:sz w:val="28"/>
+          <w:lang w:val="en-US"/>
+        </w:rPr>
+      </w:pPr>
+      <w:r>
+        <w:rPr>
+          <w:noProof/>
+          <w:lang w:eastAsia="ru-RU"/>
+        </w:rPr>
+        <w:drawing>
+          <wp:inline distT="0" distB="0" distL="0" distR="0" wp14:anchorId="616076D2" wp14:editId="4EC3932A">
+            <wp:extent cx="3171825" cy="1181100"/>
+            <wp:effectExtent l="0" t="0" r="9525" b="0"/>
+            <wp:docPr id="37" name="Рисунок 37"/>
+            <wp:cNvGraphicFramePr>
+              <a:graphicFrameLocks xmlns:a="http://schemas.openxmlformats.org/drawingml/2006/main" noChangeAspect="1"/>
+            </wp:cNvGraphicFramePr>
+            <a:graphic xmlns:a="http://schemas.openxmlformats.org/drawingml/2006/main">
+              <a:graphicData uri="http://schemas.openxmlformats.org/drawingml/2006/picture">
+                <pic:pic xmlns:pic="http://schemas.openxmlformats.org/drawingml/2006/picture">
+                  <pic:nvPicPr>
+                    <pic:cNvPr id="1" name=""/>
+                    <pic:cNvPicPr/>
+                  </pic:nvPicPr>
+                  <pic:blipFill>
+                    <a:blip r:embed="rId32"/>
+                    <a:stretch>
+                      <a:fillRect/>
+                    </a:stretch>
+                  </pic:blipFill>
+                  <pic:spPr>
+                    <a:xfrm>
+                      <a:off x="0" y="0"/>
+                      <a:ext cx="3171825" cy="1181100"/>
+                    </a:xfrm>
+                    <a:prstGeom prst="rect">
+                      <a:avLst/>
+                    </a:prstGeom>
+                  </pic:spPr>
+                </pic:pic>
+              </a:graphicData>
+            </a:graphic>
+          </wp:inline>
+        </w:drawing>
+      </w:r>
+    </w:p>
+    <w:p>
+      <w:pPr>
+        <w:spacing w:line="240" w:lineRule="auto"/>
+        <w:rPr>
+          <w:i/>
+          <w:sz w:val="24"/>
+        </w:rPr>
+      </w:pPr>
+      <w:r>
+        <w:rPr>
+          <w:i/>
+          <w:sz w:val="24"/>
+        </w:rPr>
+        <w:t>Итог</w:t>
+      </w:r>
+    </w:p>
+    <w:p>
+      <w:pPr>
+        <w:spacing w:line="240" w:lineRule="auto"/>
+        <w:rPr>
+          <w:i/>
+          <w:sz w:val="28"/>
+        </w:rPr>
+      </w:pPr>
+      <w:r>
+        <w:rPr>
+          <w:noProof/>
+          <w:lang w:eastAsia="ru-RU"/>
+        </w:rPr>
+        <w:drawing>
+          <wp:inline distT="0" distB="0" distL="0" distR="0" wp14:anchorId="22ACA2F3" wp14:editId="787A8481">
+            <wp:extent cx="5940425" cy="443865"/>
+            <wp:effectExtent l="0" t="0" r="3175" b="0"/>
+            <wp:docPr id="38" name="Рисунок 38"/>
+            <wp:cNvGraphicFramePr>
+              <a:graphicFrameLocks xmlns:a="http://schemas.openxmlformats.org/drawingml/2006/main" noChangeAspect="1"/>
+            </wp:cNvGraphicFramePr>
+            <a:graphic xmlns:a="http://schemas.openxmlformats.org/drawingml/2006/main">
+              <a:graphicData uri="http://schemas.openxmlformats.org/drawingml/2006/picture">
+                <pic:pic xmlns:pic="http://schemas.openxmlformats.org/drawingml/2006/picture">
+                  <pic:nvPicPr>
+                    <pic:cNvPr id="1" name=""/>
+                    <pic:cNvPicPr/>
+                  </pic:nvPicPr>
+                  <pic:blipFill>
+                    <a:blip r:embed="rId33"/>
+                    <a:stretch>
+                      <a:fillRect/>
+                    </a:stretch>
+                  </pic:blipFill>
+                  <pic:spPr>
+                    <a:xfrm>
+                      <a:off x="0" y="0"/>
+                      <a:ext cx="5940425" cy="443865"/>
+                    </a:xfrm>
+                    <a:prstGeom prst="rect">
+                      <a:avLst/>
+                    </a:prstGeom>
+                  </pic:spPr>
+                </pic:pic>
+              </a:graphicData>
+            </a:graphic>
+          </wp:inline>
+        </w:drawing>
+      </w:r>
+    </w:p>
+    <w:p>
+      <w:pPr>
+        <w:spacing w:line="240" w:lineRule="auto"/>
+        <w:rPr>
+          <w:i/>
+          <w:sz w:val="28"/>
+        </w:rPr>
+      </w:pPr>
+      <w:r>
+        <w:rPr>
+          <w:noProof/>
+          <w:lang w:eastAsia="ru-RU"/>
+        </w:rPr>
+        <w:drawing>
+          <wp:inline distT="0" distB="0" distL="0" distR="0" wp14:anchorId="673E3F48" wp14:editId="61E5C135">
+            <wp:extent cx="3343275" cy="1628775"/>
+            <wp:effectExtent l="0" t="0" r="9525" b="9525"/>
+            <wp:docPr id="39" name="Рисунок 39"/>
+            <wp:cNvGraphicFramePr>
+              <a:graphicFrameLocks xmlns:a="http://schemas.openxmlformats.org/drawingml/2006/main" noChangeAspect="1"/>
+            </wp:cNvGraphicFramePr>
+            <a:graphic xmlns:a="http://schemas.openxmlformats.org/drawingml/2006/main">
+              <a:graphicData uri="http://schemas.openxmlformats.org/drawingml/2006/picture">
+                <pic:pic xmlns:pic="http://schemas.openxmlformats.org/drawingml/2006/picture">
+                  <pic:nvPicPr>
+                    <pic:cNvPr id="1" name=""/>
+                    <pic:cNvPicPr/>
+                  </pic:nvPicPr>
+                  <pic:blipFill>
+                    <a:blip r:embed="rId34"/>
+                    <a:stretch>
+                      <a:fillRect/>
+                    </a:stretch>
+                  </pic:blipFill>
+                  <pic:spPr>
+                    <a:xfrm>
+                      <a:off x="0" y="0"/>
+                      <a:ext cx="3343275" cy="1628775"/>
+                    </a:xfrm>
+                    <a:prstGeom prst="rect">
+                      <a:avLst/>
+                    </a:prstGeom>
+                  </pic:spPr>
+                </pic:pic>
+              </a:graphicData>
+            </a:graphic>
+          </wp:inline>
+        </w:drawing>
+      </w:r>
+    </w:p>
+    <w:p>
+      <w:pPr>
+        <w:rPr>
+          <w:i/>
+          <w:sz w:val="28"/>
+        </w:rPr>
+      </w:pPr>
+      <w:r>
+        <w:rPr>
+          <w:i/>
+          <w:sz w:val="28"/>
+        </w:rPr>
+        <w:br w:type="page"/>
+      </w:r>
+    </w:p>
+    <w:p>
+      <w:pPr>
+        <w:spacing w:line="240" w:lineRule="auto"/>
+        <w:rPr>
+          <w:i/>
+          <w:sz w:val="24"/>
+          <w:szCs w:val="28"/>
+          <w:lang w:val="en-US"/>
+        </w:rPr>
+      </w:pPr>
+      <w:r>
+        <w:rPr>
+          <w:i/>
+          <w:sz w:val="24"/>
+        </w:rPr>
+        <w:lastRenderedPageBreak/>
+        <w:t xml:space="preserve">Все записи командой </w:t>
+      </w:r>
+      <w:r>
+        <w:rPr>
+          <w:i/>
+          <w:sz w:val="24"/>
+          <w:szCs w:val="28"/>
+          <w:lang w:val="en-US"/>
+        </w:rPr>
+        <w:t>TRUNCATE TABLE</w:t>
+      </w:r>
+    </w:p>
+    <w:p>
+      <w:pPr>
+        <w:spacing w:line="240" w:lineRule="auto"/>
+        <w:rPr>
+          <w:i/>
+          <w:sz w:val="24"/>
+          <w:szCs w:val="28"/>
+        </w:rPr>
+      </w:pPr>
+      <w:r>
+        <w:rPr>
+          <w:i/>
+          <w:sz w:val="24"/>
+          <w:szCs w:val="28"/>
+        </w:rPr>
+        <w:t>Исходник (восстановленный из скрипта 1-1-1)</w:t>
+      </w:r>
+    </w:p>
+    <w:p>
+      <w:pPr>
+        <w:spacing w:line="240" w:lineRule="auto"/>
+        <w:rPr>
+          <w:i/>
+          <w:sz w:val="24"/>
+        </w:rPr>
+      </w:pPr>
+      <w:r>
+        <w:rPr>
+          <w:noProof/>
+          <w:lang w:eastAsia="ru-RU"/>
+        </w:rPr>
+        <w:drawing>
+          <wp:inline distT="0" distB="0" distL="0" distR="0" wp14:anchorId="284E11EA" wp14:editId="7ECB5858">
+            <wp:extent cx="3448050" cy="2714625"/>
+            <wp:effectExtent l="0" t="0" r="0" b="9525"/>
+            <wp:docPr id="40" name="Рисунок 40"/>
+            <wp:cNvGraphicFramePr>
+              <a:graphicFrameLocks xmlns:a="http://schemas.openxmlformats.org/drawingml/2006/main" noChangeAspect="1"/>
+            </wp:cNvGraphicFramePr>
+            <a:graphic xmlns:a="http://schemas.openxmlformats.org/drawingml/2006/main">
+              <a:graphicData uri="http://schemas.openxmlformats.org/drawingml/2006/picture">
+                <pic:pic xmlns:pic="http://schemas.openxmlformats.org/drawingml/2006/picture">
+                  <pic:nvPicPr>
+                    <pic:cNvPr id="1" name=""/>
+                    <pic:cNvPicPr/>
+                  </pic:nvPicPr>
+                  <pic:blipFill>
+                    <a:blip r:embed="rId35"/>
+                    <a:stretch>
+                      <a:fillRect/>
+                    </a:stretch>
+                  </pic:blipFill>
+                  <pic:spPr>
+                    <a:xfrm>
+                      <a:off x="0" y="0"/>
+                      <a:ext cx="3448050" cy="2714625"/>
+                    </a:xfrm>
+                    <a:prstGeom prst="rect">
+                      <a:avLst/>
+                    </a:prstGeom>
+                  </pic:spPr>
+                </pic:pic>
+              </a:graphicData>
+            </a:graphic>
+          </wp:inline>
+        </w:drawing>
+      </w:r>
+    </w:p>
+    <w:p>
+      <w:pPr>
+        <w:spacing w:line="240" w:lineRule="auto"/>
+        <w:rPr>
+          <w:i/>
+          <w:sz w:val="24"/>
+        </w:rPr>
+      </w:pPr>
+      <w:r>
+        <w:rPr>
+          <w:i/>
+          <w:sz w:val="24"/>
+        </w:rPr>
+        <w:t>Запрос:</w:t>
+      </w:r>
+    </w:p>
+    <w:p>
+      <w:pPr>
+        <w:spacing w:line="240" w:lineRule="auto"/>
+        <w:rPr>
+          <w:i/>
+          <w:sz w:val="24"/>
+        </w:rPr>
+      </w:pPr>
+      <w:r>
+        <w:rPr>
+          <w:noProof/>
+          <w:lang w:eastAsia="ru-RU"/>
+        </w:rPr>
+        <w:drawing>
+          <wp:inline distT="0" distB="0" distL="0" distR="0" wp14:anchorId="7E9C90A7" wp14:editId="26BF3D21">
+            <wp:extent cx="3609975" cy="1809750"/>
+            <wp:effectExtent l="0" t="0" r="9525" b="0"/>
+            <wp:docPr id="41" name="Рисунок 41"/>
+            <wp:cNvGraphicFramePr>
+              <a:graphicFrameLocks xmlns:a="http://schemas.openxmlformats.org/drawingml/2006/main" noChangeAspect="1"/>
+            </wp:cNvGraphicFramePr>
+            <a:graphic xmlns:a="http://schemas.openxmlformats.org/drawingml/2006/main">
+              <a:graphicData uri="http://schemas.openxmlformats.org/drawingml/2006/picture">
+                <pic:pic xmlns:pic="http://schemas.openxmlformats.org/drawingml/2006/picture">
+                  <pic:nvPicPr>
+                    <pic:cNvPr id="1" name=""/>
+                    <pic:cNvPicPr/>
+                  </pic:nvPicPr>
+                  <pic:blipFill>
+                    <a:blip r:embed="rId36"/>
+                    <a:stretch>
+                      <a:fillRect/>
+                    </a:stretch>
+                  </pic:blipFill>
+                  <pic:spPr>
+                    <a:xfrm>
+                      <a:off x="0" y="0"/>
+                      <a:ext cx="3609975" cy="1809750"/>
+                    </a:xfrm>
+                    <a:prstGeom prst="rect">
+                      <a:avLst/>
+                    </a:prstGeom>
+                  </pic:spPr>
+                </pic:pic>
+              </a:graphicData>
+            </a:graphic>
+          </wp:inline>
+        </w:drawing>
+      </w:r>
+    </w:p>
+    <w:p>
+      <w:pPr>
+        <w:spacing w:line="240" w:lineRule="auto"/>
+        <w:rPr>
+          <w:i/>
+          <w:sz w:val="24"/>
+        </w:rPr>
+      </w:pPr>
+      <w:r>
+        <w:rPr>
+          <w:i/>
+          <w:sz w:val="24"/>
+        </w:rPr>
+        <w:t>Итог</w:t>
+      </w:r>
+    </w:p>
+    <w:p>
+      <w:pPr>
+        <w:spacing w:line="240" w:lineRule="auto"/>
+        <w:rPr>
+          <w:i/>
+          <w:sz w:val="24"/>
+        </w:rPr>
+      </w:pPr>
+      <w:r>
+        <w:rPr>
+          <w:noProof/>
+          <w:lang w:eastAsia="ru-RU"/>
+        </w:rPr>
+        <w:drawing>
+          <wp:inline distT="0" distB="0" distL="0" distR="0" wp14:anchorId="473081B7" wp14:editId="7E03AF67">
+            <wp:extent cx="3133725" cy="419100"/>
+            <wp:effectExtent l="0" t="0" r="9525" b="0"/>
+            <wp:docPr id="42" name="Рисунок 42"/>
+            <wp:cNvGraphicFramePr>
+              <a:graphicFrameLocks xmlns:a="http://schemas.openxmlformats.org/drawingml/2006/main" noChangeAspect="1"/>
+            </wp:cNvGraphicFramePr>
+            <a:graphic xmlns:a="http://schemas.openxmlformats.org/drawingml/2006/main">
+              <a:graphicData uri="http://schemas.openxmlformats.org/drawingml/2006/picture">
+                <pic:pic xmlns:pic="http://schemas.openxmlformats.org/drawingml/2006/picture">
+                  <pic:nvPicPr>
+                    <pic:cNvPr id="1" name=""/>
+                    <pic:cNvPicPr/>
+                  </pic:nvPicPr>
+                  <pic:blipFill>
+                    <a:blip r:embed="rId37"/>
+                    <a:stretch>
+                      <a:fillRect/>
+                    </a:stretch>
+                  </pic:blipFill>
+                  <pic:spPr>
+                    <a:xfrm>
+                      <a:off x="0" y="0"/>
+                      <a:ext cx="3133725" cy="419100"/>
+                    </a:xfrm>
+                    <a:prstGeom prst="rect">
+                      <a:avLst/>
+                    </a:prstGeom>
+                  </pic:spPr>
+                </pic:pic>
+              </a:graphicData>
+            </a:graphic>
+          </wp:inline>
+        </w:drawing>
+      </w:r>
+    </w:p>
+    <w:p>
+      <w:pPr>
+        <w:spacing w:line="240" w:lineRule="auto"/>
+        <w:rPr>
+          <w:i/>
+          <w:sz w:val="24"/>
+        </w:rPr>
+      </w:pPr>
+      <w:r>
+        <w:rPr>
+          <w:noProof/>
+          <w:lang w:eastAsia="ru-RU"/>
+        </w:rPr>
+        <w:drawing>
+          <wp:inline distT="0" distB="0" distL="0" distR="0" wp14:anchorId="03332B62" wp14:editId="14DB028F">
+            <wp:extent cx="2943225" cy="1152525"/>
+            <wp:effectExtent l="0" t="0" r="9525" b="9525"/>
+            <wp:docPr id="43" name="Рисунок 43"/>
+            <wp:cNvGraphicFramePr>
+              <a:graphicFrameLocks xmlns:a="http://schemas.openxmlformats.org/drawingml/2006/main" noChangeAspect="1"/>
+            </wp:cNvGraphicFramePr>
+            <a:graphic xmlns:a="http://schemas.openxmlformats.org/drawingml/2006/main">
+              <a:graphicData uri="http://schemas.openxmlformats.org/drawingml/2006/picture">
+                <pic:pic xmlns:pic="http://schemas.openxmlformats.org/drawingml/2006/picture">
+                  <pic:nvPicPr>
+                    <pic:cNvPr id="1" name=""/>
+                    <pic:cNvPicPr/>
+                  </pic:nvPicPr>
+                  <pic:blipFill>
+                    <a:blip r:embed="rId38"/>
+                    <a:stretch>
+                      <a:fillRect/>
+                    </a:stretch>
+                  </pic:blipFill>
+                  <pic:spPr>
+                    <a:xfrm>
+                      <a:off x="0" y="0"/>
+                      <a:ext cx="2943225" cy="1152525"/>
+                    </a:xfrm>
+                    <a:prstGeom prst="rect">
+                      <a:avLst/>
+                    </a:prstGeom>
+                  </pic:spPr>
+                </pic:pic>
+              </a:graphicData>
+            </a:graphic>
+          </wp:inline>
+        </w:drawing>
+      </w:r>
       <w:bookmarkStart w:id="0" w:name="_GoBack"/>
       <w:bookmarkEnd w:id="0"/>
     </w:p>

</xml_diff>